<commit_message>
IZI - EXPORT ALL 15-11-23
</commit_message>
<xml_diff>
--- a/src/main/resources/static/Attestation_de_Travail.docx
+++ b/src/main/resources/static/Attestation_de_Travail.docx
@@ -1,6 +1,6 @@
 
 <file path=word/document.xml><?xml version="1.0" encoding="utf-8"?>
-<w:document xmlns:wpc="http://schemas.microsoft.com/office/word/2010/wordprocessingCanvas" xmlns:cx="http://schemas.microsoft.com/office/drawing/2014/chartex" xmlns:cx1="http://schemas.microsoft.com/office/drawing/2015/9/8/chartex" xmlns:cx2="http://schemas.microsoft.com/office/drawing/2015/10/21/chartex" xmlns:cx3="http://schemas.microsoft.com/office/drawing/2016/5/9/chartex" xmlns:cx4="http://schemas.microsoft.com/office/drawing/2016/5/10/chartex" xmlns:cx5="http://schemas.microsoft.com/office/drawing/2016/5/11/chartex" xmlns:cx6="http://schemas.microsoft.com/office/drawing/2016/5/12/chartex" xmlns:cx7="http://schemas.microsoft.com/office/drawing/2016/5/13/chartex" xmlns:cx8="http://schemas.microsoft.com/office/drawing/2016/5/14/chartex" xmlns:mc="http://schemas.openxmlformats.org/markup-compatibility/2006" xmlns:aink="http://schemas.microsoft.com/office/drawing/2016/ink" xmlns:am3d="http://schemas.microsoft.com/office/drawing/2017/model3d" xmlns:o="urn:schemas-microsoft-com:office:office" xmlns:oel="http://schemas.microsoft.com/office/2019/extlst" xmlns:r="http://schemas.openxmlformats.org/officeDocument/2006/relationships" xmlns:m="http://schemas.openxmlformats.org/officeDocument/2006/math" xmlns:v="urn:schemas-microsoft-com:vml" xmlns:wp14="http://schemas.microsoft.com/office/word/2010/wordprocessingDrawing" xmlns:wp="http://schemas.openxmlformats.org/drawingml/2006/wordprocessingDrawing" xmlns:w10="urn:schemas-microsoft-com:office:word" xmlns:w="http://schemas.openxmlformats.org/wordprocessingml/2006/main" xmlns:w14="http://schemas.microsoft.com/office/word/2010/wordml" xmlns:w15="http://schemas.microsoft.com/office/word/2012/wordml" xmlns:w16cex="http://schemas.microsoft.com/office/word/2018/wordml/cex" xmlns:w16cid="http://schemas.microsoft.com/office/word/2016/wordml/cid" xmlns:w16="http://schemas.microsoft.com/office/word/2018/wordml" xmlns:w16sdtdh="http://schemas.microsoft.com/office/word/2020/wordml/sdtdatahash" xmlns:w16se="http://schemas.microsoft.com/office/word/2015/wordml/symex" xmlns:wpg="http://schemas.microsoft.com/office/word/2010/wordprocessingGroup" xmlns:wpi="http://schemas.microsoft.com/office/word/2010/wordprocessingInk" xmlns:wne="http://schemas.microsoft.com/office/word/2006/wordml" xmlns:wps="http://schemas.microsoft.com/office/word/2010/wordprocessingShape" mc:Ignorable="w14 w15 w16se w16cid w16 w16cex w16sdtdh wp14">
+<w:document xmlns:o="urn:schemas-microsoft-com:office:office" xmlns:r="http://schemas.openxmlformats.org/officeDocument/2006/relationships" xmlns:v="urn:schemas-microsoft-com:vml" xmlns:w="http://schemas.openxmlformats.org/wordprocessingml/2006/main" xmlns:w10="urn:schemas-microsoft-com:office:word" xmlns:wp="http://schemas.openxmlformats.org/drawingml/2006/wordprocessingDrawing" xmlns:wps="http://schemas.microsoft.com/office/word/2010/wordprocessingShape" xmlns:wpg="http://schemas.microsoft.com/office/word/2010/wordprocessingGroup" xmlns:mc="http://schemas.openxmlformats.org/markup-compatibility/2006" xmlns:wp14="http://schemas.microsoft.com/office/word/2010/wordprocessingDrawing" xmlns:w14="http://schemas.microsoft.com/office/word/2010/wordml" xmlns:w15="http://schemas.microsoft.com/office/word/2012/wordml" mc:Ignorable="w14 wp14 w15">
   <w:body>
     <w:p>
       <w:pPr>
@@ -11,69 +11,91 @@
           <w:u w:val="single"/>
         </w:rPr>
       </w:pPr>
-    </w:p>
-    <w:p>
-      <w:pPr>
-        <w:pStyle w:val="Heading1"/>
+      <w:r>
         <w:rPr>
           <w:sz w:val="32"/>
           <w:szCs w:val="32"/>
           <w:u w:val="single"/>
         </w:rPr>
-      </w:pPr>
-      <w:r>
+      </w:r>
+    </w:p>
+    <w:p>
+      <w:pPr>
+        <w:pStyle w:val="Heading1"/>
         <w:rPr>
           <w:sz w:val="32"/>
           <w:szCs w:val="32"/>
           <w:u w:val="single"/>
         </w:rPr>
-        <w:t xml:space="preserve">ATTESTATION de </w:t>
-      </w:r>
+      </w:pPr>
       <w:r>
         <w:rPr>
           <w:sz w:val="32"/>
           <w:szCs w:val="32"/>
           <w:u w:val="single"/>
         </w:rPr>
-        <w:t>TRAVAIL</w:t>
-      </w:r>
-    </w:p>
-    <w:p>
-      <w:pPr>
-        <w:spacing w:line="280" w:lineRule="atLeast"/>
+        <w:t>ATTESTATION de TRAVAIL</w:t>
+      </w:r>
+    </w:p>
+    <w:p>
+      <w:pPr>
+        <w:pStyle w:val="Normal"/>
+        <w:spacing w:lineRule="atLeast" w:line="280"/>
         <w:jc w:val="both"/>
         <w:rPr>
           <w:rFonts w:ascii="Arial" w:hAnsi="Arial" w:cs="Arial"/>
           <w:lang w:val="fr-FR"/>
         </w:rPr>
       </w:pPr>
-    </w:p>
-    <w:p>
-      <w:pPr>
-        <w:spacing w:line="280" w:lineRule="atLeast"/>
+      <w:r>
+        <w:rPr>
+          <w:rFonts w:cs="Arial" w:ascii="Arial" w:hAnsi="Arial"/>
+          <w:lang w:val="fr-FR"/>
+        </w:rPr>
+      </w:r>
+    </w:p>
+    <w:p>
+      <w:pPr>
+        <w:pStyle w:val="Normal"/>
+        <w:spacing w:lineRule="atLeast" w:line="280"/>
         <w:jc w:val="both"/>
         <w:rPr>
           <w:rFonts w:ascii="Arial" w:hAnsi="Arial" w:cs="Arial"/>
           <w:lang w:val="fr-FR"/>
         </w:rPr>
       </w:pPr>
-    </w:p>
-    <w:p>
-      <w:pPr>
-        <w:spacing w:line="280" w:lineRule="atLeast"/>
+      <w:r>
+        <w:rPr>
+          <w:rFonts w:cs="Arial" w:ascii="Arial" w:hAnsi="Arial"/>
+          <w:lang w:val="fr-FR"/>
+        </w:rPr>
+      </w:r>
+    </w:p>
+    <w:p>
+      <w:pPr>
+        <w:pStyle w:val="Normal"/>
+        <w:spacing w:lineRule="atLeast" w:line="280"/>
         <w:jc w:val="both"/>
         <w:rPr>
           <w:rFonts w:ascii="Arial" w:hAnsi="Arial" w:cs="Arial"/>
           <w:lang w:val="fr-FR"/>
         </w:rPr>
       </w:pPr>
-    </w:p>
-    <w:p>
-      <w:pPr>
+      <w:r>
+        <w:rPr>
+          <w:rFonts w:cs="Arial" w:ascii="Arial" w:hAnsi="Arial"/>
+          <w:lang w:val="fr-FR"/>
+        </w:rPr>
+      </w:r>
+    </w:p>
+    <w:p>
+      <w:pPr>
+        <w:pStyle w:val="Normal"/>
         <w:tabs>
-          <w:tab w:val="left" w:pos="5895"/>
+          <w:tab w:val="clear" w:pos="2495"/>
+          <w:tab w:val="left" w:pos="5895" w:leader="none"/>
         </w:tabs>
-        <w:spacing w:line="280" w:lineRule="atLeast"/>
+        <w:spacing w:lineRule="atLeast" w:line="280"/>
         <w:jc w:val="both"/>
         <w:rPr>
           <w:rFonts w:ascii="Arial" w:hAnsi="Arial" w:cs="Arial"/>
@@ -84,251 +106,35 @@
       </w:pPr>
       <w:r>
         <w:rPr>
-          <w:rFonts w:ascii="Arial" w:hAnsi="Arial" w:cs="Arial"/>
+          <w:rFonts w:cs="Arial" w:ascii="Arial" w:hAnsi="Arial"/>
           <w:sz w:val="24"/>
           <w:szCs w:val="24"/>
           <w:lang w:val="en-US"/>
         </w:rPr>
-        <w:t xml:space="preserve">Nous </w:t>
-      </w:r>
-      <w:proofErr w:type="spellStart"/>
-      <w:r>
-        <w:rPr>
-          <w:rFonts w:ascii="Arial" w:hAnsi="Arial" w:cs="Arial"/>
-          <w:sz w:val="24"/>
-          <w:szCs w:val="24"/>
+        <w:t>Nous soussignés Société ATOS IT Services dont le siège social est situé à CASANEARSHORE PARK 1100 BD AL QODS SHORE 2 PLATEAU 1S M CASA – Casablanca, attestons par la présente que :</w:t>
+      </w:r>
+    </w:p>
+    <w:p>
+      <w:pPr>
+        <w:pStyle w:val="Default"/>
+        <w:rPr>
           <w:lang w:val="en-US"/>
         </w:rPr>
-        <w:t>soussignés</w:t>
-      </w:r>
-      <w:proofErr w:type="spellEnd"/>
-      <w:r>
-        <w:rPr>
-          <w:rFonts w:ascii="Arial" w:hAnsi="Arial" w:cs="Arial"/>
-          <w:sz w:val="24"/>
-          <w:szCs w:val="24"/>
+      </w:pPr>
+      <w:r>
+        <w:rPr>
           <w:lang w:val="en-US"/>
         </w:rPr>
-        <w:t xml:space="preserve"> Société </w:t>
-      </w:r>
-      <w:r>
-        <w:rPr>
-          <w:rFonts w:ascii="Arial" w:hAnsi="Arial" w:cs="Arial"/>
-          <w:sz w:val="24"/>
-          <w:szCs w:val="24"/>
-          <w:lang w:val="en-US"/>
-        </w:rPr>
-        <w:t xml:space="preserve">ATOS </w:t>
-      </w:r>
-      <w:r>
-        <w:rPr>
-          <w:rFonts w:ascii="Arial" w:hAnsi="Arial" w:cs="Arial"/>
-          <w:sz w:val="24"/>
-          <w:szCs w:val="24"/>
-          <w:lang w:val="en-US"/>
-        </w:rPr>
-        <w:t xml:space="preserve">IT Services </w:t>
-      </w:r>
-      <w:proofErr w:type="spellStart"/>
-      <w:r>
-        <w:rPr>
-          <w:rFonts w:ascii="Arial" w:hAnsi="Arial" w:cs="Arial"/>
-          <w:sz w:val="24"/>
-          <w:szCs w:val="24"/>
-          <w:lang w:val="en-US"/>
-        </w:rPr>
-        <w:t>dont</w:t>
-      </w:r>
-      <w:proofErr w:type="spellEnd"/>
-      <w:r>
-        <w:rPr>
-          <w:rFonts w:ascii="Arial" w:hAnsi="Arial" w:cs="Arial"/>
-          <w:sz w:val="24"/>
-          <w:szCs w:val="24"/>
-          <w:lang w:val="en-US"/>
-        </w:rPr>
-        <w:t xml:space="preserve"> le </w:t>
-      </w:r>
-      <w:proofErr w:type="spellStart"/>
-      <w:r>
-        <w:rPr>
-          <w:rFonts w:ascii="Arial" w:hAnsi="Arial" w:cs="Arial"/>
-          <w:sz w:val="24"/>
-          <w:szCs w:val="24"/>
-          <w:lang w:val="en-US"/>
-        </w:rPr>
-        <w:t>siège</w:t>
-      </w:r>
-      <w:proofErr w:type="spellEnd"/>
-      <w:r>
-        <w:rPr>
-          <w:rFonts w:ascii="Arial" w:hAnsi="Arial" w:cs="Arial"/>
-          <w:sz w:val="24"/>
-          <w:szCs w:val="24"/>
-          <w:lang w:val="en-US"/>
-        </w:rPr>
-        <w:t xml:space="preserve"> social </w:t>
-      </w:r>
-      <w:proofErr w:type="spellStart"/>
-      <w:r>
-        <w:rPr>
-          <w:rFonts w:ascii="Arial" w:hAnsi="Arial" w:cs="Arial"/>
-          <w:sz w:val="24"/>
-          <w:szCs w:val="24"/>
-          <w:lang w:val="en-US"/>
-        </w:rPr>
-        <w:t>est</w:t>
-      </w:r>
-      <w:proofErr w:type="spellEnd"/>
-      <w:r>
-        <w:rPr>
-          <w:rFonts w:ascii="Arial" w:hAnsi="Arial" w:cs="Arial"/>
-          <w:sz w:val="24"/>
-          <w:szCs w:val="24"/>
-          <w:lang w:val="en-US"/>
-        </w:rPr>
-        <w:t xml:space="preserve"> </w:t>
-      </w:r>
-      <w:proofErr w:type="spellStart"/>
-      <w:r>
-        <w:rPr>
-          <w:rFonts w:ascii="Arial" w:hAnsi="Arial" w:cs="Arial"/>
-          <w:sz w:val="24"/>
-          <w:szCs w:val="24"/>
-          <w:lang w:val="en-US"/>
-        </w:rPr>
-        <w:t>situé</w:t>
-      </w:r>
-      <w:proofErr w:type="spellEnd"/>
-      <w:r>
-        <w:rPr>
-          <w:rFonts w:ascii="Arial" w:hAnsi="Arial" w:cs="Arial"/>
-          <w:sz w:val="24"/>
-          <w:szCs w:val="24"/>
-          <w:lang w:val="en-US"/>
-        </w:rPr>
-        <w:t xml:space="preserve"> à</w:t>
-      </w:r>
-      <w:r>
-        <w:rPr>
-          <w:rFonts w:ascii="Arial" w:hAnsi="Arial" w:cs="Arial"/>
-          <w:sz w:val="24"/>
-          <w:szCs w:val="24"/>
-          <w:lang w:val="en-US"/>
-        </w:rPr>
-        <w:t xml:space="preserve"> </w:t>
-      </w:r>
-      <w:r>
-        <w:rPr>
-          <w:rFonts w:ascii="Arial" w:hAnsi="Arial" w:cs="Arial"/>
-          <w:sz w:val="24"/>
-          <w:szCs w:val="24"/>
-          <w:lang w:val="en-US"/>
-        </w:rPr>
-        <w:t>CASANEARSHORE PARK 1100 BD AL QODS SHORE 2 PLATEAU 1</w:t>
-      </w:r>
-      <w:r>
-        <w:rPr>
-          <w:rFonts w:ascii="Arial" w:hAnsi="Arial" w:cs="Arial"/>
-          <w:sz w:val="24"/>
-          <w:szCs w:val="24"/>
-          <w:lang w:val="en-US"/>
-        </w:rPr>
-        <w:t>S</w:t>
-      </w:r>
-      <w:r>
-        <w:rPr>
-          <w:rFonts w:ascii="Arial" w:hAnsi="Arial" w:cs="Arial"/>
-          <w:sz w:val="24"/>
-          <w:szCs w:val="24"/>
-          <w:lang w:val="en-US"/>
-        </w:rPr>
-        <w:t xml:space="preserve"> M CASA – Casablanca, </w:t>
-      </w:r>
-      <w:proofErr w:type="spellStart"/>
-      <w:r>
-        <w:rPr>
-          <w:rFonts w:ascii="Arial" w:hAnsi="Arial" w:cs="Arial"/>
-          <w:sz w:val="24"/>
-          <w:szCs w:val="24"/>
-          <w:lang w:val="en-US"/>
-        </w:rPr>
-        <w:t>attestons</w:t>
-      </w:r>
-      <w:proofErr w:type="spellEnd"/>
-      <w:r>
-        <w:rPr>
-          <w:rFonts w:ascii="Arial" w:hAnsi="Arial" w:cs="Arial"/>
-          <w:sz w:val="24"/>
-          <w:szCs w:val="24"/>
-          <w:lang w:val="en-US"/>
-        </w:rPr>
-        <w:t xml:space="preserve"> </w:t>
-      </w:r>
-      <w:proofErr w:type="spellStart"/>
-      <w:r>
-        <w:rPr>
-          <w:rFonts w:ascii="Arial" w:hAnsi="Arial" w:cs="Arial"/>
-          <w:sz w:val="24"/>
-          <w:szCs w:val="24"/>
-          <w:lang w:val="en-US"/>
-        </w:rPr>
-        <w:t>par</w:t>
-      </w:r>
-      <w:proofErr w:type="spellEnd"/>
-      <w:r>
-        <w:rPr>
-          <w:rFonts w:ascii="Arial" w:hAnsi="Arial" w:cs="Arial"/>
-          <w:sz w:val="24"/>
-          <w:szCs w:val="24"/>
-          <w:lang w:val="en-US"/>
-        </w:rPr>
-        <w:t xml:space="preserve"> la </w:t>
-      </w:r>
-      <w:proofErr w:type="spellStart"/>
-      <w:r>
-        <w:rPr>
-          <w:rFonts w:ascii="Arial" w:hAnsi="Arial" w:cs="Arial"/>
-          <w:sz w:val="24"/>
-          <w:szCs w:val="24"/>
-          <w:lang w:val="en-US"/>
-        </w:rPr>
-        <w:t>présente</w:t>
-      </w:r>
-      <w:proofErr w:type="spellEnd"/>
-      <w:r>
-        <w:rPr>
-          <w:rFonts w:ascii="Arial" w:hAnsi="Arial" w:cs="Arial"/>
-          <w:sz w:val="24"/>
-          <w:szCs w:val="24"/>
-          <w:lang w:val="en-US"/>
-        </w:rPr>
-        <w:t xml:space="preserve"> </w:t>
-      </w:r>
-      <w:proofErr w:type="gramStart"/>
-      <w:r>
-        <w:rPr>
-          <w:rFonts w:ascii="Arial" w:hAnsi="Arial" w:cs="Arial"/>
-          <w:sz w:val="24"/>
-          <w:szCs w:val="24"/>
-          <w:lang w:val="en-US"/>
-        </w:rPr>
-        <w:t>que :</w:t>
-      </w:r>
-      <w:proofErr w:type="gramEnd"/>
+      </w:r>
     </w:p>
     <w:p>
       <w:pPr>
         <w:pStyle w:val="Default"/>
-        <w:rPr>
-          <w:lang w:val="en-US"/>
-        </w:rPr>
-      </w:pPr>
-    </w:p>
-    <w:p>
-      <w:pPr>
-        <w:pStyle w:val="Default"/>
-      </w:pPr>
+        <w:rPr/>
+      </w:pPr>
+      <w:r>
+        <w:rPr/>
+      </w:r>
     </w:p>
     <w:p>
       <w:pPr>
@@ -336,12 +142,11 @@
         <w:jc w:val="center"/>
         <w:rPr>
           <w:b/>
+          <w:b/>
           <w:bCs/>
         </w:rPr>
       </w:pPr>
       <w:bookmarkStart w:id="0" w:name="_Hlk148392982"/>
-      <w:proofErr w:type="spellStart"/>
-      <w:proofErr w:type="gramStart"/>
       <w:r>
         <w:rPr>
           <w:b/>
@@ -350,48 +155,43 @@
         <w:t>civility</w:t>
       </w:r>
       <w:bookmarkEnd w:id="0"/>
-      <w:proofErr w:type="spellEnd"/>
-      <w:proofErr w:type="gramEnd"/>
       <w:r>
         <w:rPr>
           <w:b/>
           <w:bCs/>
         </w:rPr>
-        <w:t xml:space="preserve"> </w:t>
-      </w:r>
-      <w:proofErr w:type="spellStart"/>
-      <w:r>
-        <w:rPr>
-          <w:b/>
-          <w:bCs/>
-        </w:rPr>
-        <w:t>employeeName</w:t>
-      </w:r>
-      <w:proofErr w:type="spellEnd"/>
+        <w:t xml:space="preserve"> employeeName</w:t>
+      </w:r>
     </w:p>
     <w:p>
       <w:pPr>
         <w:pStyle w:val="Default"/>
         <w:jc w:val="center"/>
-      </w:pPr>
+        <w:rPr/>
+      </w:pPr>
+      <w:r>
+        <w:rPr/>
+      </w:r>
     </w:p>
     <w:p>
       <w:pPr>
         <w:pStyle w:val="Default"/>
         <w:jc w:val="both"/>
-      </w:pPr>
-      <w:r>
+        <w:rPr/>
+      </w:pPr>
+      <w:r>
+        <w:rPr/>
         <w:t xml:space="preserve">Titulaire de la CIN n° </w:t>
       </w:r>
-      <w:proofErr w:type="spellStart"/>
+      <w:bookmarkStart w:id="1" w:name="__DdeLink__310_2283944765"/>
       <w:r>
         <w:rPr>
           <w:b/>
           <w:bCs/>
         </w:rPr>
-        <w:t>cin</w:t>
-      </w:r>
-      <w:proofErr w:type="spellEnd"/>
+        <w:t>cinVar</w:t>
+      </w:r>
+      <w:bookmarkEnd w:id="1"/>
       <w:r>
         <w:rPr>
           <w:b/>
@@ -400,15 +200,9 @@
         <w:t xml:space="preserve"> </w:t>
       </w:r>
       <w:r>
-        <w:t>et Immatriculé</w:t>
-      </w:r>
-      <w:r>
-        <w:t>(e)</w:t>
-      </w:r>
-      <w:r>
-        <w:t xml:space="preserve"> à la CNSS sous le n° </w:t>
-      </w:r>
-      <w:proofErr w:type="spellStart"/>
+        <w:rPr/>
+        <w:t xml:space="preserve">et Immatriculé(e) à la CNSS sous le n° </w:t>
+      </w:r>
       <w:r>
         <w:rPr>
           <w:b/>
@@ -416,8 +210,8 @@
         </w:rPr>
         <w:t>cnssNumber</w:t>
       </w:r>
-      <w:proofErr w:type="spellEnd"/>
-      <w:r>
+      <w:r>
+        <w:rPr/>
         <w:t xml:space="preserve">, est employé à nos services en qualité de </w:t>
       </w:r>
       <w:r>
@@ -425,44 +219,28 @@
           <w:b/>
           <w:bCs/>
         </w:rPr>
-        <w:t>position</w:t>
+        <w:t xml:space="preserve">position </w:t>
+      </w:r>
+      <w:r>
+        <w:rPr/>
+        <w:t xml:space="preserve">depuis le </w:t>
       </w:r>
       <w:r>
         <w:rPr>
           <w:b/>
           <w:bCs/>
         </w:rPr>
-        <w:t xml:space="preserve"> </w:t>
-      </w:r>
-      <w:r>
-        <w:t xml:space="preserve">depuis le </w:t>
-      </w:r>
-      <w:proofErr w:type="spellStart"/>
-      <w:r>
-        <w:rPr>
-          <w:b/>
-          <w:bCs/>
-        </w:rPr>
-        <w:t>integrationDate</w:t>
-      </w:r>
-      <w:proofErr w:type="spellEnd"/>
-      <w:r>
-        <w:rPr>
-          <w:b/>
-          <w:bCs/>
-        </w:rPr>
-        <w:t xml:space="preserve"> </w:t>
-      </w:r>
-      <w:r>
-        <w:t xml:space="preserve">sous </w:t>
-      </w:r>
-      <w:r>
-        <w:t>contrat à durée indéterminée.</w:t>
-      </w:r>
-    </w:p>
-    <w:p>
-      <w:pPr>
-        <w:spacing w:line="280" w:lineRule="atLeast"/>
+        <w:t xml:space="preserve">integrationDate </w:t>
+      </w:r>
+      <w:r>
+        <w:rPr/>
+        <w:t>sous contrat à durée indéterminée.</w:t>
+      </w:r>
+    </w:p>
+    <w:p>
+      <w:pPr>
+        <w:pStyle w:val="Normal"/>
+        <w:spacing w:lineRule="atLeast" w:line="280"/>
         <w:jc w:val="both"/>
         <w:rPr>
           <w:rFonts w:ascii="Arial" w:hAnsi="Arial" w:cs="Arial"/>
@@ -471,10 +249,19 @@
           <w:lang w:val="fr-FR"/>
         </w:rPr>
       </w:pPr>
-    </w:p>
-    <w:p>
-      <w:pPr>
-        <w:spacing w:line="280" w:lineRule="atLeast"/>
+      <w:r>
+        <w:rPr>
+          <w:rFonts w:cs="Arial" w:ascii="Arial" w:hAnsi="Arial"/>
+          <w:sz w:val="24"/>
+          <w:szCs w:val="24"/>
+          <w:lang w:val="fr-FR"/>
+        </w:rPr>
+      </w:r>
+    </w:p>
+    <w:p>
+      <w:pPr>
+        <w:pStyle w:val="Normal"/>
+        <w:spacing w:lineRule="atLeast" w:line="280"/>
         <w:jc w:val="both"/>
         <w:rPr>
           <w:rFonts w:ascii="Arial" w:hAnsi="Arial" w:cs="Arial"/>
@@ -485,17 +272,39 @@
       </w:pPr>
       <w:r>
         <w:rPr>
+          <w:rFonts w:cs="Arial" w:ascii="Arial" w:hAnsi="Arial"/>
+          <w:sz w:val="24"/>
+          <w:szCs w:val="24"/>
+          <w:lang w:val="fr-FR"/>
+        </w:rPr>
+        <w:t>La présente attestation est délivrée à l’intéressé pour servir et valoir ce que de droit.</w:t>
+      </w:r>
+    </w:p>
+    <w:p>
+      <w:pPr>
+        <w:pStyle w:val="Normal"/>
+        <w:spacing w:lineRule="atLeast" w:line="280"/>
+        <w:jc w:val="both"/>
+        <w:rPr>
           <w:rFonts w:ascii="Arial" w:hAnsi="Arial" w:cs="Arial"/>
           <w:sz w:val="24"/>
           <w:szCs w:val="24"/>
           <w:lang w:val="fr-FR"/>
         </w:rPr>
-        <w:t>La présente attestation est délivrée à l’intéressé pour servir et valoir ce que de droit.</w:t>
-      </w:r>
-    </w:p>
-    <w:p>
-      <w:pPr>
-        <w:spacing w:line="280" w:lineRule="atLeast"/>
+      </w:pPr>
+      <w:r>
+        <w:rPr>
+          <w:rFonts w:cs="Arial" w:ascii="Arial" w:hAnsi="Arial"/>
+          <w:sz w:val="24"/>
+          <w:szCs w:val="24"/>
+          <w:lang w:val="fr-FR"/>
+        </w:rPr>
+      </w:r>
+    </w:p>
+    <w:p>
+      <w:pPr>
+        <w:pStyle w:val="Normal"/>
+        <w:spacing w:lineRule="atLeast" w:line="280"/>
         <w:jc w:val="both"/>
         <w:rPr>
           <w:rFonts w:ascii="Arial" w:hAnsi="Arial" w:cs="Arial"/>
@@ -504,11 +313,19 @@
           <w:lang w:val="fr-FR"/>
         </w:rPr>
       </w:pPr>
-    </w:p>
-    <w:p>
-      <w:pPr>
-        <w:spacing w:line="280" w:lineRule="atLeast"/>
-        <w:jc w:val="both"/>
+      <w:r>
+        <w:rPr>
+          <w:rFonts w:cs="Arial" w:ascii="Arial" w:hAnsi="Arial"/>
+          <w:sz w:val="24"/>
+          <w:szCs w:val="24"/>
+          <w:lang w:val="fr-FR"/>
+        </w:rPr>
+      </w:r>
+    </w:p>
+    <w:p>
+      <w:pPr>
+        <w:pStyle w:val="Normal"/>
+        <w:spacing w:lineRule="atLeast" w:line="280"/>
         <w:rPr>
           <w:rFonts w:ascii="Arial" w:hAnsi="Arial" w:cs="Arial"/>
           <w:sz w:val="24"/>
@@ -516,27 +333,27 @@
           <w:lang w:val="fr-FR"/>
         </w:rPr>
       </w:pPr>
-    </w:p>
-    <w:p>
-      <w:pPr>
-        <w:spacing w:line="280" w:lineRule="atLeast"/>
-        <w:rPr>
-          <w:rFonts w:ascii="Arial" w:hAnsi="Arial" w:cs="Arial"/>
+      <w:r>
+        <w:rPr>
+          <w:rFonts w:cs="Arial" w:ascii="Arial" w:hAnsi="Arial"/>
           <w:sz w:val="24"/>
           <w:szCs w:val="24"/>
           <w:lang w:val="fr-FR"/>
         </w:rPr>
-      </w:pPr>
-    </w:p>
-    <w:p>
-      <w:pPr>
+      </w:r>
+    </w:p>
+    <w:p>
+      <w:pPr>
+        <w:pStyle w:val="Normal"/>
         <w:tabs>
-          <w:tab w:val="left" w:pos="4678"/>
-          <w:tab w:val="left" w:pos="4820"/>
+          <w:tab w:val="clear" w:pos="2495"/>
+          <w:tab w:val="left" w:pos="4678" w:leader="none"/>
+          <w:tab w:val="left" w:pos="4820" w:leader="none"/>
         </w:tabs>
         <w:jc w:val="center"/>
         <w:rPr>
           <w:rFonts w:ascii="Arial" w:hAnsi="Arial" w:cs="Arial"/>
+          <w:b/>
           <w:b/>
           <w:bCs/>
           <w:sz w:val="22"/>
@@ -564,7 +381,7 @@
       </w:r>
       <w:r>
         <w:rPr>
-          <w:rFonts w:ascii="Arial" w:hAnsi="Arial" w:cs="Arial"/>
+          <w:rFonts w:cs="Arial" w:ascii="Arial" w:hAnsi="Arial"/>
           <w:b/>
           <w:bCs/>
           <w:sz w:val="22"/>
@@ -573,10 +390,9 @@
         </w:rPr>
         <w:t xml:space="preserve">le </w:t>
       </w:r>
-      <w:proofErr w:type="spellStart"/>
-      <w:r>
-        <w:rPr>
-          <w:rFonts w:ascii="Arial" w:hAnsi="Arial" w:cs="Arial"/>
+      <w:r>
+        <w:rPr>
+          <w:rFonts w:cs="Arial" w:ascii="Arial" w:hAnsi="Arial"/>
           <w:b/>
           <w:bCs/>
           <w:sz w:val="22"/>
@@ -585,13 +401,14 @@
         </w:rPr>
         <w:t>currentDate</w:t>
       </w:r>
-      <w:proofErr w:type="spellEnd"/>
-    </w:p>
-    <w:p>
-      <w:pPr>
+    </w:p>
+    <w:p>
+      <w:pPr>
+        <w:pStyle w:val="Normal"/>
         <w:tabs>
-          <w:tab w:val="left" w:pos="4678"/>
-          <w:tab w:val="left" w:pos="4820"/>
+          <w:tab w:val="clear" w:pos="2495"/>
+          <w:tab w:val="left" w:pos="4678" w:leader="none"/>
+          <w:tab w:val="left" w:pos="4820" w:leader="none"/>
         </w:tabs>
         <w:jc w:val="center"/>
         <w:rPr>
@@ -601,53 +418,92 @@
           <w:lang w:val="en-US" w:eastAsia="fr-FR"/>
         </w:rPr>
       </w:pPr>
-    </w:p>
-    <w:p>
-      <w:pPr>
-        <w:spacing w:line="280" w:lineRule="atLeast"/>
+      <w:r>
+        <w:rPr>
+          <w:rFonts w:cs="Arial" w:ascii="Arial" w:hAnsi="Arial"/>
+          <w:sz w:val="22"/>
+          <w:szCs w:val="22"/>
+          <w:lang w:val="en-US" w:eastAsia="fr-FR"/>
+        </w:rPr>
+      </w:r>
+    </w:p>
+    <w:p>
+      <w:pPr>
+        <w:pStyle w:val="Normal"/>
+        <w:spacing w:lineRule="atLeast" w:line="280"/>
         <w:rPr>
           <w:rFonts w:ascii="Arial" w:hAnsi="Arial"/>
         </w:rPr>
       </w:pPr>
-    </w:p>
-    <w:p>
-      <w:pPr>
+      <w:r>
         <w:rPr>
           <w:rFonts w:ascii="Arial" w:hAnsi="Arial"/>
+        </w:rPr>
+      </w:r>
+    </w:p>
+    <w:p>
+      <w:pPr>
+        <w:pStyle w:val="Normal"/>
+        <w:rPr>
+          <w:rFonts w:ascii="Arial" w:hAnsi="Arial"/>
+          <w:b/>
           <w:b/>
           <w:sz w:val="24"/>
           <w:lang w:val="en-US"/>
         </w:rPr>
       </w:pPr>
-    </w:p>
-    <w:p>
-      <w:pPr>
-        <w:rPr>
+      <w:r>
+        <w:rPr>
+          <w:rFonts w:ascii="Arial" w:hAnsi="Arial"/>
+          <w:b/>
+          <w:sz w:val="24"/>
           <w:lang w:val="en-US"/>
         </w:rPr>
-      </w:pPr>
-    </w:p>
-    <w:p>
-      <w:pPr>
+      </w:r>
+    </w:p>
+    <w:p>
+      <w:pPr>
+        <w:pStyle w:val="Normal"/>
+        <w:rPr>
+          <w:lang w:val="en-US"/>
+        </w:rPr>
+      </w:pPr>
+      <w:r>
+        <w:rPr>
+          <w:lang w:val="en-US"/>
+        </w:rPr>
+      </w:r>
+    </w:p>
+    <w:p>
+      <w:pPr>
+        <w:pStyle w:val="Normal"/>
         <w:tabs>
-          <w:tab w:val="left" w:pos="3440"/>
+          <w:tab w:val="clear" w:pos="2495"/>
+          <w:tab w:val="left" w:pos="3440" w:leader="none"/>
         </w:tabs>
-      </w:pPr>
-    </w:p>
-    <w:p>
-      <w:pPr>
+        <w:rPr/>
+      </w:pPr>
+      <w:r>
+        <w:rPr/>
+      </w:r>
+    </w:p>
+    <w:p>
+      <w:pPr>
+        <w:pStyle w:val="Normal"/>
         <w:tabs>
-          <w:tab w:val="left" w:pos="2970"/>
-          <w:tab w:val="left" w:pos="3060"/>
-          <w:tab w:val="left" w:pos="4050"/>
-          <w:tab w:val="left" w:pos="5310"/>
-          <w:tab w:val="left" w:pos="8100"/>
-          <w:tab w:val="left" w:pos="8460"/>
+          <w:tab w:val="clear" w:pos="2495"/>
+          <w:tab w:val="left" w:pos="2970" w:leader="none"/>
+          <w:tab w:val="left" w:pos="3060" w:leader="none"/>
+          <w:tab w:val="left" w:pos="4050" w:leader="none"/>
+          <w:tab w:val="left" w:pos="5310" w:leader="none"/>
+          <w:tab w:val="left" w:pos="8100" w:leader="none"/>
+          <w:tab w:val="left" w:pos="8460" w:leader="none"/>
         </w:tabs>
-        <w:ind w:right="-1369"/>
+        <w:ind w:right="-1369" w:hanging="0"/>
         <w:jc w:val="center"/>
         <w:rPr>
           <w:b/>
+          <w:b/>
           <w:bCs/>
           <w:sz w:val="24"/>
           <w:szCs w:val="24"/>
@@ -661,41 +517,28 @@
           <w:szCs w:val="24"/>
         </w:rPr>
         <w:tab/>
-      </w:r>
-      <w:r>
-        <w:rPr>
-          <w:b/>
-          <w:bCs/>
-          <w:sz w:val="24"/>
-          <w:szCs w:val="24"/>
-        </w:rPr>
         <w:tab/>
-      </w:r>
-      <w:r>
-        <w:rPr>
-          <w:b/>
-          <w:bCs/>
-          <w:sz w:val="24"/>
-          <w:szCs w:val="24"/>
-        </w:rPr>
         <w:tab/>
         <w:t>La Direction des Ressources</w:t>
       </w:r>
     </w:p>
     <w:p>
       <w:pPr>
+        <w:pStyle w:val="Normal"/>
         <w:tabs>
-          <w:tab w:val="left" w:pos="2970"/>
-          <w:tab w:val="left" w:pos="3060"/>
-          <w:tab w:val="left" w:pos="4050"/>
-          <w:tab w:val="left" w:pos="5310"/>
-          <w:tab w:val="left" w:pos="8100"/>
-          <w:tab w:val="left" w:pos="8460"/>
+          <w:tab w:val="clear" w:pos="2495"/>
+          <w:tab w:val="left" w:pos="2970" w:leader="none"/>
+          <w:tab w:val="left" w:pos="3060" w:leader="none"/>
+          <w:tab w:val="left" w:pos="4050" w:leader="none"/>
+          <w:tab w:val="left" w:pos="5310" w:leader="none"/>
+          <w:tab w:val="left" w:pos="8100" w:leader="none"/>
+          <w:tab w:val="left" w:pos="8460" w:leader="none"/>
         </w:tabs>
-        <w:ind w:right="-1369"/>
+        <w:ind w:right="-1369" w:hanging="0"/>
         <w:jc w:val="center"/>
         <w:rPr>
           <w:b/>
+          <w:b/>
           <w:bCs/>
           <w:sz w:val="24"/>
           <w:szCs w:val="24"/>
@@ -709,80 +552,35 @@
           <w:szCs w:val="24"/>
         </w:rPr>
         <w:tab/>
-      </w:r>
-      <w:r>
-        <w:rPr>
-          <w:b/>
-          <w:bCs/>
-          <w:sz w:val="24"/>
-          <w:szCs w:val="24"/>
-        </w:rPr>
         <w:tab/>
-      </w:r>
-      <w:r>
-        <w:rPr>
-          <w:b/>
-          <w:bCs/>
-          <w:sz w:val="24"/>
-          <w:szCs w:val="24"/>
-        </w:rPr>
         <w:tab/>
         <w:t>Humaines</w:t>
       </w:r>
     </w:p>
-    <w:p/>
-    <w:p>
-      <w:pPr>
-        <w:tabs>
-          <w:tab w:val="left" w:pos="6300"/>
-        </w:tabs>
-      </w:pPr>
-      <w:r>
-        <w:tab/>
-      </w:r>
-      <w:r>
-        <w:tab/>
-      </w:r>
-    </w:p>
     <w:sectPr>
-      <w:headerReference w:type="default" r:id="rId7"/>
-      <w:footerReference w:type="default" r:id="rId8"/>
-      <w:type w:val="continuous"/>
-      <w:pgSz w:w="11907" w:h="16839" w:code="9"/>
-      <w:pgMar w:top="2665" w:right="1418" w:bottom="2552" w:left="1418" w:header="851" w:footer="851" w:gutter="0"/>
-      <w:cols w:space="720"/>
-      <w:docGrid w:linePitch="272"/>
+      <w:headerReference w:type="default" r:id="rId2"/>
+      <w:footerReference w:type="default" r:id="rId3"/>
+      <w:type w:val="nextPage"/>
+      <w:pgSz w:w="11906" w:h="16838"/>
+      <w:pgMar w:left="1418" w:right="1418" w:gutter="0" w:header="851" w:top="2665" w:footer="851" w:bottom="2552"/>
+      <w:pgNumType w:fmt="decimal"/>
+      <w:formProt w:val="false"/>
+      <w:textDirection w:val="lrTb"/>
+      <w:docGrid w:type="default" w:linePitch="272" w:charSpace="8192"/>
     </w:sectPr>
   </w:body>
 </w:document>
 </file>
 
-<file path=word/endnotes.xml><?xml version="1.0" encoding="utf-8"?>
-<w:endnotes xmlns:wpc="http://schemas.microsoft.com/office/word/2010/wordprocessingCanvas" xmlns:cx="http://schemas.microsoft.com/office/drawing/2014/chartex" xmlns:cx1="http://schemas.microsoft.com/office/drawing/2015/9/8/chartex" xmlns:cx2="http://schemas.microsoft.com/office/drawing/2015/10/21/chartex" xmlns:cx3="http://schemas.microsoft.com/office/drawing/2016/5/9/chartex" xmlns:cx4="http://schemas.microsoft.com/office/drawing/2016/5/10/chartex" xmlns:cx5="http://schemas.microsoft.com/office/drawing/2016/5/11/chartex" xmlns:cx6="http://schemas.microsoft.com/office/drawing/2016/5/12/chartex" xmlns:cx7="http://schemas.microsoft.com/office/drawing/2016/5/13/chartex" xmlns:cx8="http://schemas.microsoft.com/office/drawing/2016/5/14/chartex" xmlns:mc="http://schemas.openxmlformats.org/markup-compatibility/2006" xmlns:aink="http://schemas.microsoft.com/office/drawing/2016/ink" xmlns:am3d="http://schemas.microsoft.com/office/drawing/2017/model3d" xmlns:o="urn:schemas-microsoft-com:office:office" xmlns:oel="http://schemas.microsoft.com/office/2019/extlst" xmlns:r="http://schemas.openxmlformats.org/officeDocument/2006/relationships" xmlns:m="http://schemas.openxmlformats.org/officeDocument/2006/math" xmlns:v="urn:schemas-microsoft-com:vml" xmlns:wp14="http://schemas.microsoft.com/office/word/2010/wordprocessingDrawing" xmlns:wp="http://schemas.openxmlformats.org/drawingml/2006/wordprocessingDrawing" xmlns:w10="urn:schemas-microsoft-com:office:word" xmlns:w="http://schemas.openxmlformats.org/wordprocessingml/2006/main" xmlns:w14="http://schemas.microsoft.com/office/word/2010/wordml" xmlns:w15="http://schemas.microsoft.com/office/word/2012/wordml" xmlns:w16cex="http://schemas.microsoft.com/office/word/2018/wordml/cex" xmlns:w16cid="http://schemas.microsoft.com/office/word/2016/wordml/cid" xmlns:w16="http://schemas.microsoft.com/office/word/2018/wordml" xmlns:w16sdtdh="http://schemas.microsoft.com/office/word/2020/wordml/sdtdatahash" xmlns:w16se="http://schemas.microsoft.com/office/word/2015/wordml/symex" xmlns:wpg="http://schemas.microsoft.com/office/word/2010/wordprocessingGroup" xmlns:wpi="http://schemas.microsoft.com/office/word/2010/wordprocessingInk" xmlns:wne="http://schemas.microsoft.com/office/word/2006/wordml" xmlns:wps="http://schemas.microsoft.com/office/word/2010/wordprocessingShape" mc:Ignorable="w14 w15 w16se w16cid w16 w16cex w16sdtdh wp14">
-  <w:endnote w:type="separator" w:id="-1">
-    <w:p>
-      <w:r>
-        <w:separator/>
-      </w:r>
-    </w:p>
-  </w:endnote>
-  <w:endnote w:type="continuationSeparator" w:id="0">
-    <w:p>
-      <w:r>
-        <w:continuationSeparator/>
-      </w:r>
-    </w:p>
-  </w:endnote>
-</w:endnotes>
-</file>
-
 <file path=word/footer1.xml><?xml version="1.0" encoding="utf-8"?>
-<w:ftr xmlns:wpc="http://schemas.microsoft.com/office/word/2010/wordprocessingCanvas" xmlns:cx="http://schemas.microsoft.com/office/drawing/2014/chartex" xmlns:cx1="http://schemas.microsoft.com/office/drawing/2015/9/8/chartex" xmlns:cx2="http://schemas.microsoft.com/office/drawing/2015/10/21/chartex" xmlns:cx3="http://schemas.microsoft.com/office/drawing/2016/5/9/chartex" xmlns:cx4="http://schemas.microsoft.com/office/drawing/2016/5/10/chartex" xmlns:cx5="http://schemas.microsoft.com/office/drawing/2016/5/11/chartex" xmlns:cx6="http://schemas.microsoft.com/office/drawing/2016/5/12/chartex" xmlns:cx7="http://schemas.microsoft.com/office/drawing/2016/5/13/chartex" xmlns:cx8="http://schemas.microsoft.com/office/drawing/2016/5/14/chartex" xmlns:mc="http://schemas.openxmlformats.org/markup-compatibility/2006" xmlns:aink="http://schemas.microsoft.com/office/drawing/2016/ink" xmlns:am3d="http://schemas.microsoft.com/office/drawing/2017/model3d" xmlns:o="urn:schemas-microsoft-com:office:office" xmlns:oel="http://schemas.microsoft.com/office/2019/extlst" xmlns:r="http://schemas.openxmlformats.org/officeDocument/2006/relationships" xmlns:m="http://schemas.openxmlformats.org/officeDocument/2006/math" xmlns:v="urn:schemas-microsoft-com:vml" xmlns:wp14="http://schemas.microsoft.com/office/word/2010/wordprocessingDrawing" xmlns:wp="http://schemas.openxmlformats.org/drawingml/2006/wordprocessingDrawing" xmlns:w10="urn:schemas-microsoft-com:office:word" xmlns:w="http://schemas.openxmlformats.org/wordprocessingml/2006/main" xmlns:w14="http://schemas.microsoft.com/office/word/2010/wordml" xmlns:w15="http://schemas.microsoft.com/office/word/2012/wordml" xmlns:w16cex="http://schemas.microsoft.com/office/word/2018/wordml/cex" xmlns:w16cid="http://schemas.microsoft.com/office/word/2016/wordml/cid" xmlns:w16="http://schemas.microsoft.com/office/word/2018/wordml" xmlns:w16sdtdh="http://schemas.microsoft.com/office/word/2020/wordml/sdtdatahash" xmlns:w16se="http://schemas.microsoft.com/office/word/2015/wordml/symex" xmlns:wpg="http://schemas.microsoft.com/office/word/2010/wordprocessingGroup" xmlns:wpi="http://schemas.microsoft.com/office/word/2010/wordprocessingInk" xmlns:wne="http://schemas.microsoft.com/office/word/2006/wordml" xmlns:wps="http://schemas.microsoft.com/office/word/2010/wordprocessingShape" mc:Ignorable="w14 w15 w16se w16cid w16 w16cex w16sdtdh wp14">
+<w:ftr xmlns:o="urn:schemas-microsoft-com:office:office" xmlns:r="http://schemas.openxmlformats.org/officeDocument/2006/relationships" xmlns:v="urn:schemas-microsoft-com:vml" xmlns:w="http://schemas.openxmlformats.org/wordprocessingml/2006/main" xmlns:w10="urn:schemas-microsoft-com:office:word" xmlns:wp="http://schemas.openxmlformats.org/drawingml/2006/wordprocessingDrawing" xmlns:wps="http://schemas.microsoft.com/office/word/2010/wordprocessingShape" xmlns:wpg="http://schemas.microsoft.com/office/word/2010/wordprocessingGroup" xmlns:mc="http://schemas.openxmlformats.org/markup-compatibility/2006" xmlns:wp14="http://schemas.microsoft.com/office/word/2010/wordprocessingDrawing" xmlns:w14="http://schemas.microsoft.com/office/word/2010/wordml" xmlns:w15="http://schemas.microsoft.com/office/word/2012/wordml" mc:Ignorable="w14 wp14 w15">
   <w:p>
     <w:pPr>
+      <w:pStyle w:val="Normal"/>
       <w:jc w:val="center"/>
       <w:rPr>
         <w:rFonts w:ascii="Calibri" w:hAnsi="Calibri" w:cs="Calibri"/>
+        <w:b/>
         <w:b/>
         <w:bCs/>
         <w:color w:val="0070C0"/>
@@ -791,23 +589,23 @@
         <w:lang w:val="en-US"/>
       </w:rPr>
     </w:pPr>
-    <w:bookmarkStart w:id="1" w:name="_Hlk147749703"/>
-    <w:bookmarkStart w:id="2" w:name="_Hlk147749704"/>
-    <w:bookmarkStart w:id="3" w:name="_Hlk147749707"/>
-    <w:bookmarkStart w:id="4" w:name="_Hlk147749708"/>
-    <w:bookmarkStart w:id="5" w:name="_Hlk147749709"/>
-    <w:bookmarkStart w:id="6" w:name="_Hlk147749710"/>
-    <w:bookmarkStart w:id="7" w:name="_Hlk147749711"/>
+    <w:bookmarkStart w:id="2" w:name="_Hlk147749718"/>
+    <w:bookmarkStart w:id="3" w:name="_Hlk147749717"/>
+    <w:bookmarkStart w:id="4" w:name="_Hlk147749716"/>
+    <w:bookmarkStart w:id="5" w:name="_Hlk147749715"/>
+    <w:bookmarkStart w:id="6" w:name="_Hlk147749714"/>
+    <w:bookmarkStart w:id="7" w:name="_Hlk147749713"/>
     <w:bookmarkStart w:id="8" w:name="_Hlk147749712"/>
-    <w:bookmarkStart w:id="9" w:name="_Hlk147749713"/>
-    <w:bookmarkStart w:id="10" w:name="_Hlk147749714"/>
-    <w:bookmarkStart w:id="11" w:name="_Hlk147749715"/>
-    <w:bookmarkStart w:id="12" w:name="_Hlk147749716"/>
-    <w:bookmarkStart w:id="13" w:name="_Hlk147749717"/>
-    <w:bookmarkStart w:id="14" w:name="_Hlk147749718"/>
+    <w:bookmarkStart w:id="9" w:name="_Hlk147749711"/>
+    <w:bookmarkStart w:id="10" w:name="_Hlk147749710"/>
+    <w:bookmarkStart w:id="11" w:name="_Hlk147749709"/>
+    <w:bookmarkStart w:id="12" w:name="_Hlk147749708"/>
+    <w:bookmarkStart w:id="13" w:name="_Hlk147749707"/>
+    <w:bookmarkStart w:id="14" w:name="_Hlk147749704"/>
+    <w:bookmarkStart w:id="15" w:name="_Hlk147749703"/>
     <w:r>
       <w:rPr>
-        <w:rFonts w:ascii="Calibri" w:hAnsi="Calibri" w:cs="Calibri"/>
+        <w:rFonts w:cs="Calibri" w:ascii="Calibri" w:hAnsi="Calibri"/>
         <w:b/>
         <w:bCs/>
         <w:color w:val="0070C0"/>
@@ -820,6 +618,7 @@
   </w:p>
   <w:p>
     <w:pPr>
+      <w:pStyle w:val="Normal"/>
       <w:rPr>
         <w:rFonts w:ascii="Calibri" w:hAnsi="Calibri" w:cs="Calibri"/>
         <w:color w:val="0070C0"/>
@@ -828,56 +627,24 @@
         <w:lang w:val="en-US"/>
       </w:rPr>
     </w:pPr>
-    <w:proofErr w:type="spellStart"/>
     <w:r>
       <w:rPr>
-        <w:rFonts w:ascii="Calibri" w:hAnsi="Calibri" w:cs="Calibri"/>
+        <w:rFonts w:cs="Calibri" w:ascii="Calibri" w:hAnsi="Calibri"/>
         <w:color w:val="0070C0"/>
         <w:sz w:val="22"/>
         <w:szCs w:val="22"/>
         <w:lang w:val="en-US"/>
       </w:rPr>
-      <w:t>Siège</w:t>
-    </w:r>
-    <w:proofErr w:type="spellEnd"/>
-    <w:r>
-      <w:rPr>
-        <w:rFonts w:ascii="Calibri" w:hAnsi="Calibri" w:cs="Calibri"/>
-        <w:color w:val="0070C0"/>
-        <w:sz w:val="22"/>
-        <w:szCs w:val="22"/>
-        <w:lang w:val="en-US"/>
-      </w:rPr>
-      <w:t xml:space="preserve"> </w:t>
-    </w:r>
-    <w:proofErr w:type="gramStart"/>
-    <w:r>
-      <w:rPr>
-        <w:rFonts w:ascii="Calibri" w:hAnsi="Calibri" w:cs="Calibri"/>
-        <w:color w:val="0070C0"/>
-        <w:sz w:val="22"/>
-        <w:szCs w:val="22"/>
-        <w:lang w:val="en-US"/>
-      </w:rPr>
-      <w:t>Social :</w:t>
-    </w:r>
-    <w:proofErr w:type="gramEnd"/>
-    <w:r>
-      <w:rPr>
-        <w:rFonts w:ascii="Calibri" w:hAnsi="Calibri" w:cs="Calibri"/>
-        <w:color w:val="0070C0"/>
-        <w:sz w:val="22"/>
-        <w:szCs w:val="22"/>
-        <w:lang w:val="en-US"/>
-      </w:rPr>
-      <w:t xml:space="preserve"> CASANEARSHORE PARK 1100 BD AL QODS SHORE 2 PLATEAU 1S M CASA – Casablanca – MAROC TEL : +212 5 29 04 45 29 Fax : +212 5 29 01 40 99 CNSS N°6779782 </w:t>
+      <w:t>Siège Social : CASANEARSHORE PARK 1100 BD AL QODS SHORE 2 PLATEAU 1S M CASA – Casablanca – MAROC TEL : +212 5 29 04 45 29 Fax : +212 5 29 01 40 99 CNSS N°6779782 </w:t>
     </w:r>
   </w:p>
   <w:p>
     <w:pPr>
+      <w:pStyle w:val="Normal"/>
       <w:jc w:val="center"/>
       <w:rPr>
         <w:rFonts w:ascii="Calibri" w:hAnsi="Calibri" w:cs="Calibri"/>
+        <w:b/>
         <w:b/>
         <w:bCs/>
         <w:sz w:val="22"/>
@@ -886,7 +653,7 @@
     </w:pPr>
     <w:r>
       <w:rPr>
-        <w:rFonts w:ascii="Calibri" w:hAnsi="Calibri" w:cs="Calibri"/>
+        <w:rFonts w:cs="Calibri" w:ascii="Calibri" w:hAnsi="Calibri"/>
         <w:color w:val="0070C0"/>
         <w:sz w:val="22"/>
         <w:szCs w:val="22"/>
@@ -896,79 +663,52 @@
     </w:r>
     <w:r>
       <w:rPr>
-        <w:rFonts w:ascii="Calibri" w:hAnsi="Calibri" w:cs="Calibri"/>
+        <w:rFonts w:cs="Calibri" w:ascii="Calibri" w:hAnsi="Calibri"/>
         <w:color w:val="0070C0"/>
         <w:sz w:val="22"/>
         <w:szCs w:val="22"/>
       </w:rPr>
-      <w:t>IF N° 3317125    Patente N° 25980916     RC N°</w:t>
+      <w:t>IF N° 3317125    Patente N° 25980916     RC N°481903</w:t>
     </w:r>
-    <w:r>
-      <w:rPr>
-        <w:rFonts w:ascii="Calibri" w:hAnsi="Calibri" w:cs="Calibri"/>
-        <w:color w:val="0070C0"/>
-        <w:sz w:val="22"/>
-        <w:szCs w:val="22"/>
-      </w:rPr>
-      <w:t>481903</w:t>
-    </w:r>
+    <w:bookmarkEnd w:id="2"/>
+    <w:bookmarkEnd w:id="3"/>
+    <w:bookmarkEnd w:id="4"/>
+    <w:bookmarkEnd w:id="5"/>
+    <w:bookmarkEnd w:id="6"/>
+    <w:bookmarkEnd w:id="7"/>
+    <w:bookmarkEnd w:id="8"/>
+    <w:bookmarkEnd w:id="9"/>
+    <w:bookmarkEnd w:id="10"/>
+    <w:bookmarkEnd w:id="11"/>
+    <w:bookmarkEnd w:id="12"/>
+    <w:bookmarkEnd w:id="13"/>
+    <w:bookmarkEnd w:id="14"/>
+    <w:bookmarkEnd w:id="15"/>
   </w:p>
-  <w:bookmarkEnd w:id="1"/>
-  <w:bookmarkEnd w:id="2"/>
-  <w:bookmarkEnd w:id="3"/>
-  <w:bookmarkEnd w:id="4"/>
-  <w:bookmarkEnd w:id="5"/>
-  <w:bookmarkEnd w:id="6"/>
-  <w:bookmarkEnd w:id="7"/>
-  <w:bookmarkEnd w:id="8"/>
-  <w:bookmarkEnd w:id="9"/>
-  <w:bookmarkEnd w:id="10"/>
-  <w:bookmarkEnd w:id="11"/>
-  <w:bookmarkEnd w:id="12"/>
-  <w:bookmarkEnd w:id="13"/>
-  <w:bookmarkEnd w:id="14"/>
   <w:p>
     <w:pPr>
       <w:pStyle w:val="Footer"/>
+      <w:rPr/>
     </w:pPr>
+    <w:r>
+      <w:rPr/>
+    </w:r>
   </w:p>
 </w:ftr>
 </file>
 
-<file path=word/footnotes.xml><?xml version="1.0" encoding="utf-8"?>
-<w:footnotes xmlns:wpc="http://schemas.microsoft.com/office/word/2010/wordprocessingCanvas" xmlns:cx="http://schemas.microsoft.com/office/drawing/2014/chartex" xmlns:cx1="http://schemas.microsoft.com/office/drawing/2015/9/8/chartex" xmlns:cx2="http://schemas.microsoft.com/office/drawing/2015/10/21/chartex" xmlns:cx3="http://schemas.microsoft.com/office/drawing/2016/5/9/chartex" xmlns:cx4="http://schemas.microsoft.com/office/drawing/2016/5/10/chartex" xmlns:cx5="http://schemas.microsoft.com/office/drawing/2016/5/11/chartex" xmlns:cx6="http://schemas.microsoft.com/office/drawing/2016/5/12/chartex" xmlns:cx7="http://schemas.microsoft.com/office/drawing/2016/5/13/chartex" xmlns:cx8="http://schemas.microsoft.com/office/drawing/2016/5/14/chartex" xmlns:mc="http://schemas.openxmlformats.org/markup-compatibility/2006" xmlns:aink="http://schemas.microsoft.com/office/drawing/2016/ink" xmlns:am3d="http://schemas.microsoft.com/office/drawing/2017/model3d" xmlns:o="urn:schemas-microsoft-com:office:office" xmlns:oel="http://schemas.microsoft.com/office/2019/extlst" xmlns:r="http://schemas.openxmlformats.org/officeDocument/2006/relationships" xmlns:m="http://schemas.openxmlformats.org/officeDocument/2006/math" xmlns:v="urn:schemas-microsoft-com:vml" xmlns:wp14="http://schemas.microsoft.com/office/word/2010/wordprocessingDrawing" xmlns:wp="http://schemas.openxmlformats.org/drawingml/2006/wordprocessingDrawing" xmlns:w10="urn:schemas-microsoft-com:office:word" xmlns:w="http://schemas.openxmlformats.org/wordprocessingml/2006/main" xmlns:w14="http://schemas.microsoft.com/office/word/2010/wordml" xmlns:w15="http://schemas.microsoft.com/office/word/2012/wordml" xmlns:w16cex="http://schemas.microsoft.com/office/word/2018/wordml/cex" xmlns:w16cid="http://schemas.microsoft.com/office/word/2016/wordml/cid" xmlns:w16="http://schemas.microsoft.com/office/word/2018/wordml" xmlns:w16sdtdh="http://schemas.microsoft.com/office/word/2020/wordml/sdtdatahash" xmlns:w16se="http://schemas.microsoft.com/office/word/2015/wordml/symex" xmlns:wpg="http://schemas.microsoft.com/office/word/2010/wordprocessingGroup" xmlns:wpi="http://schemas.microsoft.com/office/word/2010/wordprocessingInk" xmlns:wne="http://schemas.microsoft.com/office/word/2006/wordml" xmlns:wps="http://schemas.microsoft.com/office/word/2010/wordprocessingShape" mc:Ignorable="w14 w15 w16se w16cid w16 w16cex w16sdtdh wp14">
-  <w:footnote w:type="separator" w:id="-1">
-    <w:p>
-      <w:r>
-        <w:separator/>
-      </w:r>
-    </w:p>
-  </w:footnote>
-  <w:footnote w:type="continuationSeparator" w:id="0">
-    <w:p>
-      <w:r>
-        <w:continuationSeparator/>
-      </w:r>
-    </w:p>
-  </w:footnote>
-</w:footnotes>
-</file>
-
 <file path=word/header1.xml><?xml version="1.0" encoding="utf-8"?>
-<w:hdr xmlns:wpc="http://schemas.microsoft.com/office/word/2010/wordprocessingCanvas" xmlns:cx="http://schemas.microsoft.com/office/drawing/2014/chartex" xmlns:cx1="http://schemas.microsoft.com/office/drawing/2015/9/8/chartex" xmlns:cx2="http://schemas.microsoft.com/office/drawing/2015/10/21/chartex" xmlns:cx3="http://schemas.microsoft.com/office/drawing/2016/5/9/chartex" xmlns:cx4="http://schemas.microsoft.com/office/drawing/2016/5/10/chartex" xmlns:cx5="http://schemas.microsoft.com/office/drawing/2016/5/11/chartex" xmlns:cx6="http://schemas.microsoft.com/office/drawing/2016/5/12/chartex" xmlns:cx7="http://schemas.microsoft.com/office/drawing/2016/5/13/chartex" xmlns:cx8="http://schemas.microsoft.com/office/drawing/2016/5/14/chartex" xmlns:mc="http://schemas.openxmlformats.org/markup-compatibility/2006" xmlns:aink="http://schemas.microsoft.com/office/drawing/2016/ink" xmlns:am3d="http://schemas.microsoft.com/office/drawing/2017/model3d" xmlns:o="urn:schemas-microsoft-com:office:office" xmlns:oel="http://schemas.microsoft.com/office/2019/extlst" xmlns:r="http://schemas.openxmlformats.org/officeDocument/2006/relationships" xmlns:m="http://schemas.openxmlformats.org/officeDocument/2006/math" xmlns:v="urn:schemas-microsoft-com:vml" xmlns:wp14="http://schemas.microsoft.com/office/word/2010/wordprocessingDrawing" xmlns:wp="http://schemas.openxmlformats.org/drawingml/2006/wordprocessingDrawing" xmlns:w10="urn:schemas-microsoft-com:office:word" xmlns:w="http://schemas.openxmlformats.org/wordprocessingml/2006/main" xmlns:w14="http://schemas.microsoft.com/office/word/2010/wordml" xmlns:w15="http://schemas.microsoft.com/office/word/2012/wordml" xmlns:w16cex="http://schemas.microsoft.com/office/word/2018/wordml/cex" xmlns:w16cid="http://schemas.microsoft.com/office/word/2016/wordml/cid" xmlns:w16="http://schemas.microsoft.com/office/word/2018/wordml" xmlns:w16sdtdh="http://schemas.microsoft.com/office/word/2020/wordml/sdtdatahash" xmlns:w16se="http://schemas.microsoft.com/office/word/2015/wordml/symex" xmlns:wpg="http://schemas.microsoft.com/office/word/2010/wordprocessingGroup" xmlns:wpi="http://schemas.microsoft.com/office/word/2010/wordprocessingInk" xmlns:wne="http://schemas.microsoft.com/office/word/2006/wordml" xmlns:wps="http://schemas.microsoft.com/office/word/2010/wordprocessingShape" mc:Ignorable="w14 w15 w16se w16cid w16 w16cex w16sdtdh wp14">
+<w:hdr xmlns:o="urn:schemas-microsoft-com:office:office" xmlns:r="http://schemas.openxmlformats.org/officeDocument/2006/relationships" xmlns:v="urn:schemas-microsoft-com:vml" xmlns:w="http://schemas.openxmlformats.org/wordprocessingml/2006/main" xmlns:w10="urn:schemas-microsoft-com:office:word" xmlns:wp="http://schemas.openxmlformats.org/drawingml/2006/wordprocessingDrawing" xmlns:wps="http://schemas.microsoft.com/office/word/2010/wordprocessingShape" xmlns:wpg="http://schemas.microsoft.com/office/word/2010/wordprocessingGroup" xmlns:mc="http://schemas.openxmlformats.org/markup-compatibility/2006" xmlns:wp14="http://schemas.microsoft.com/office/word/2010/wordprocessingDrawing" xmlns:w14="http://schemas.microsoft.com/office/word/2010/wordml" xmlns:w15="http://schemas.microsoft.com/office/word/2012/wordml" mc:Ignorable="w14 wp14 w15">
   <w:p>
     <w:pPr>
       <w:pStyle w:val="Header"/>
       <w:jc w:val="right"/>
+      <w:rPr/>
     </w:pPr>
     <w:r>
-      <w:rPr>
-        <w:noProof/>
-        <w:color w:val="1F497D"/>
-        <w:lang w:val="fr-FR" w:eastAsia="fr-FR"/>
-      </w:rPr>
+      <w:rPr/>
       <w:drawing>
-        <wp:inline distT="0" distB="0" distL="0" distR="0" wp14:anchorId="59F6E4E1" wp14:editId="6FB775AF">
+        <wp:inline distT="0" distB="0" distL="0" distR="0">
           <wp:extent cx="2085975" cy="819150"/>
           <wp:effectExtent l="0" t="0" r="0" b="0"/>
           <wp:docPr id="1" name="Image 1" descr="atos-1440x564_c"/>
@@ -979,20 +719,13 @@
             <a:graphicData uri="http://schemas.openxmlformats.org/drawingml/2006/picture">
               <pic:pic xmlns:pic="http://schemas.openxmlformats.org/drawingml/2006/picture">
                 <pic:nvPicPr>
-                  <pic:cNvPr id="0" name="Picture 1" descr="atos-1440x564_c"/>
+                  <pic:cNvPr id="1" name="Image 1" descr="atos-1440x564_c"/>
                   <pic:cNvPicPr>
                     <a:picLocks noChangeAspect="1" noChangeArrowheads="1"/>
                   </pic:cNvPicPr>
                 </pic:nvPicPr>
                 <pic:blipFill>
-                  <a:blip r:embed="rId1">
-                    <a:extLst>
-                      <a:ext uri="{28A0092B-C50C-407E-A947-70E740481C1C}">
-                        <a14:useLocalDpi xmlns:a14="http://schemas.microsoft.com/office/drawing/2010/main" val="0"/>
-                      </a:ext>
-                    </a:extLst>
-                  </a:blip>
-                  <a:srcRect/>
+                  <a:blip r:embed="rId1"/>
                   <a:stretch>
                     <a:fillRect/>
                   </a:stretch>
@@ -1005,10 +738,6 @@
                   <a:prstGeom prst="rect">
                     <a:avLst/>
                   </a:prstGeom>
-                  <a:noFill/>
-                  <a:ln>
-                    <a:noFill/>
-                  </a:ln>
                 </pic:spPr>
               </pic:pic>
             </a:graphicData>
@@ -1021,15 +750,19 @@
 </file>
 
 <file path=word/styles.xml><?xml version="1.0" encoding="utf-8"?>
-<w:styles xmlns:mc="http://schemas.openxmlformats.org/markup-compatibility/2006" xmlns:r="http://schemas.openxmlformats.org/officeDocument/2006/relationships" xmlns:w="http://schemas.openxmlformats.org/wordprocessingml/2006/main" xmlns:w14="http://schemas.microsoft.com/office/word/2010/wordml" xmlns:w15="http://schemas.microsoft.com/office/word/2012/wordml" xmlns:w16cex="http://schemas.microsoft.com/office/word/2018/wordml/cex" xmlns:w16cid="http://schemas.microsoft.com/office/word/2016/wordml/cid" xmlns:w16="http://schemas.microsoft.com/office/word/2018/wordml" xmlns:w16sdtdh="http://schemas.microsoft.com/office/word/2020/wordml/sdtdatahash" xmlns:w16se="http://schemas.microsoft.com/office/word/2015/wordml/symex" mc:Ignorable="w14 w15 w16se w16cid w16 w16cex w16sdtdh">
+<w:styles xmlns:w="http://schemas.openxmlformats.org/wordprocessingml/2006/main" xmlns:w14="http://schemas.microsoft.com/office/word/2010/wordml" xmlns:mc="http://schemas.openxmlformats.org/markup-compatibility/2006" mc:Ignorable="w14">
   <w:docDefaults>
     <w:rPrDefault>
       <w:rPr>
-        <w:rFonts w:ascii="Times New Roman" w:eastAsia="Times New Roman" w:hAnsi="Times New Roman" w:cs="Times New Roman"/>
+        <w:rFonts w:ascii="Times New Roman" w:hAnsi="Times New Roman" w:eastAsia="Times New Roman" w:cs="Times New Roman"/>
         <w:lang w:val="fr-FR" w:eastAsia="fr-FR" w:bidi="ar-SA"/>
       </w:rPr>
     </w:rPrDefault>
-    <w:pPrDefault/>
+    <w:pPrDefault>
+      <w:pPr>
+        <w:suppressAutoHyphens w:val="true"/>
+      </w:pPr>
+    </w:pPrDefault>
   </w:docDefaults>
   <w:latentStyles w:defLockedState="0" w:defUIPriority="0" w:defSemiHidden="0" w:defUnhideWhenUsed="0" w:defQFormat="0" w:count="376">
     <w:lsdException w:name="Normal" w:qFormat="1"/>
@@ -1064,7 +797,7 @@
     <w:lsdException w:name="footnote text" w:semiHidden="1" w:unhideWhenUsed="1"/>
     <w:lsdException w:name="annotation text" w:semiHidden="1" w:unhideWhenUsed="1"/>
     <w:lsdException w:name="header" w:semiHidden="1" w:unhideWhenUsed="1"/>
-    <w:lsdException w:name="footer" w:semiHidden="1" w:uiPriority="99" w:unhideWhenUsed="1"/>
+    <w:lsdException w:name="footer" w:uiPriority="99" w:semiHidden="1" w:unhideWhenUsed="1"/>
     <w:lsdException w:name="index heading" w:semiHidden="1" w:unhideWhenUsed="1"/>
     <w:lsdException w:name="caption" w:semiHidden="1" w:unhideWhenUsed="1" w:qFormat="1"/>
     <w:lsdException w:name="table of figures" w:semiHidden="1" w:unhideWhenUsed="1"/>
@@ -1180,7 +913,7 @@
     <w:lsdException w:name="Table Web 3" w:semiHidden="1" w:unhideWhenUsed="1"/>
     <w:lsdException w:name="Balloon Text" w:semiHidden="1" w:unhideWhenUsed="1"/>
     <w:lsdException w:name="Table Theme" w:semiHidden="1" w:unhideWhenUsed="1"/>
-    <w:lsdException w:name="Placeholder Text" w:semiHidden="1" w:uiPriority="99"/>
+    <w:lsdException w:name="Placeholder Text" w:uiPriority="99" w:semiHidden="1"/>
     <w:lsdException w:name="No Spacing" w:uiPriority="1" w:qFormat="1"/>
     <w:lsdException w:name="Light Shading" w:uiPriority="60"/>
     <w:lsdException w:name="Light List" w:uiPriority="61"/>
@@ -1202,7 +935,7 @@
     <w:lsdException w:name="Medium Shading 1 Accent 1" w:uiPriority="63"/>
     <w:lsdException w:name="Medium Shading 2 Accent 1" w:uiPriority="64"/>
     <w:lsdException w:name="Medium List 1 Accent 1" w:uiPriority="65"/>
-    <w:lsdException w:name="Revision" w:semiHidden="1" w:uiPriority="99"/>
+    <w:lsdException w:name="Revision" w:uiPriority="99" w:semiHidden="1"/>
     <w:lsdException w:name="List Paragraph" w:uiPriority="34" w:qFormat="1"/>
     <w:lsdException w:name="Quote" w:uiPriority="29" w:qFormat="1"/>
     <w:lsdException w:name="Intense Quote" w:uiPriority="30" w:qFormat="1"/>
@@ -1289,8 +1022,8 @@
     <w:lsdException w:name="Subtle Reference" w:uiPriority="31" w:qFormat="1"/>
     <w:lsdException w:name="Intense Reference" w:uiPriority="32" w:qFormat="1"/>
     <w:lsdException w:name="Book Title" w:uiPriority="33" w:qFormat="1"/>
-    <w:lsdException w:name="Bibliography" w:semiHidden="1" w:uiPriority="37" w:unhideWhenUsed="1"/>
-    <w:lsdException w:name="TOC Heading" w:semiHidden="1" w:uiPriority="39" w:unhideWhenUsed="1" w:qFormat="1"/>
+    <w:lsdException w:name="Bibliography" w:uiPriority="37" w:semiHidden="1" w:unhideWhenUsed="1"/>
+    <w:lsdException w:name="TOC Heading" w:uiPriority="39" w:semiHidden="1" w:unhideWhenUsed="1" w:qFormat="1"/>
     <w:lsdException w:name="Plain Table 1" w:uiPriority="41"/>
     <w:lsdException w:name="Plain Table 2" w:uiPriority="42"/>
     <w:lsdException w:name="Plain Table 3" w:uiPriority="43"/>
@@ -1395,28 +1128,40 @@
     <w:lsdException w:name="List Table 5 Dark Accent 6" w:uiPriority="50"/>
     <w:lsdException w:name="List Table 6 Colorful Accent 6" w:uiPriority="51"/>
     <w:lsdException w:name="List Table 7 Colorful Accent 6" w:uiPriority="52"/>
-    <w:lsdException w:name="Mention" w:semiHidden="1" w:uiPriority="99" w:unhideWhenUsed="1"/>
-    <w:lsdException w:name="Smart Hyperlink" w:semiHidden="1" w:uiPriority="99" w:unhideWhenUsed="1"/>
-    <w:lsdException w:name="Hashtag" w:semiHidden="1" w:uiPriority="99" w:unhideWhenUsed="1"/>
-    <w:lsdException w:name="Unresolved Mention" w:semiHidden="1" w:uiPriority="99" w:unhideWhenUsed="1"/>
-    <w:lsdException w:name="Smart Link" w:semiHidden="1" w:uiPriority="99" w:unhideWhenUsed="1"/>
+    <w:lsdException w:name="Mention" w:uiPriority="99" w:semiHidden="1" w:unhideWhenUsed="1"/>
+    <w:lsdException w:name="Smart Hyperlink" w:uiPriority="99" w:semiHidden="1" w:unhideWhenUsed="1"/>
+    <w:lsdException w:name="Hashtag" w:uiPriority="99" w:semiHidden="1" w:unhideWhenUsed="1"/>
+    <w:lsdException w:name="Unresolved Mention" w:uiPriority="99" w:semiHidden="1" w:unhideWhenUsed="1"/>
+    <w:lsdException w:name="Smart Link" w:uiPriority="99" w:semiHidden="1" w:unhideWhenUsed="1"/>
   </w:latentStyles>
-  <w:style w:type="paragraph" w:default="1" w:styleId="Normal">
+  <w:style w:type="paragraph" w:styleId="Normal" w:default="1">
     <w:name w:val="Normal"/>
     <w:qFormat/>
+    <w:pPr>
+      <w:widowControl/>
+      <w:suppressAutoHyphens w:val="true"/>
+      <w:bidi w:val="0"/>
+      <w:spacing w:before="0" w:after="0"/>
+      <w:jc w:val="left"/>
+    </w:pPr>
     <w:rPr>
-      <w:lang w:val="it-IT" w:eastAsia="it-IT"/>
+      <w:rFonts w:ascii="Times New Roman" w:hAnsi="Times New Roman" w:eastAsia="Times New Roman" w:cs="Times New Roman"/>
+      <w:color w:val="auto"/>
+      <w:kern w:val="0"/>
+      <w:sz w:val="20"/>
+      <w:szCs w:val="20"/>
+      <w:lang w:val="it-IT" w:eastAsia="it-IT" w:bidi="ar-SA"/>
     </w:rPr>
   </w:style>
   <w:style w:type="paragraph" w:styleId="Heading1">
-    <w:name w:val="heading 1"/>
+    <w:name w:val="Heading 1"/>
     <w:basedOn w:val="Normal"/>
     <w:next w:val="Normal"/>
     <w:link w:val="Heading1Char"/>
     <w:qFormat/>
     <w:rsid w:val="00667534"/>
     <w:pPr>
-      <w:keepNext/>
+      <w:keepNext w:val="true"/>
       <w:jc w:val="center"/>
       <w:outlineLvl w:val="0"/>
     </w:pPr>
@@ -1432,14 +1177,14 @@
     </w:rPr>
   </w:style>
   <w:style w:type="paragraph" w:styleId="Heading2">
-    <w:name w:val="heading 2"/>
+    <w:name w:val="Heading 2"/>
     <w:basedOn w:val="Normal"/>
     <w:next w:val="Normal"/>
     <w:qFormat/>
     <w:rsid w:val="00667534"/>
     <w:pPr>
-      <w:keepNext/>
-      <w:spacing w:line="360" w:lineRule="auto"/>
+      <w:keepNext w:val="true"/>
+      <w:spacing w:lineRule="auto" w:line="360"/>
       <w:jc w:val="right"/>
       <w:outlineLvl w:val="1"/>
     </w:pPr>
@@ -1454,74 +1199,77 @@
       <w:lang w:val="fr-FR" w:eastAsia="fr-FR"/>
     </w:rPr>
   </w:style>
-  <w:style w:type="character" w:default="1" w:styleId="DefaultParagraphFont">
+  <w:style w:type="character" w:styleId="DefaultParagraphFont" w:default="1">
     <w:name w:val="Default Paragraph Font"/>
     <w:uiPriority w:val="1"/>
     <w:semiHidden/>
     <w:unhideWhenUsed/>
-  </w:style>
-  <w:style w:type="table" w:default="1" w:styleId="TableNormal">
-    <w:name w:val="Normal Table"/>
-    <w:uiPriority w:val="99"/>
+    <w:qFormat/>
+    <w:rPr/>
+  </w:style>
+  <w:style w:type="character" w:styleId="FootnoteCharacters">
+    <w:name w:val="Footnote Characters"/>
     <w:semiHidden/>
-    <w:unhideWhenUsed/>
-    <w:tblPr>
-      <w:tblInd w:w="0" w:type="dxa"/>
-      <w:tblCellMar>
-        <w:top w:w="0" w:type="dxa"/>
-        <w:left w:w="108" w:type="dxa"/>
-        <w:bottom w:w="0" w:type="dxa"/>
-        <w:right w:w="108" w:type="dxa"/>
-      </w:tblCellMar>
-    </w:tblPr>
-  </w:style>
-  <w:style w:type="numbering" w:default="1" w:styleId="NoList">
-    <w:name w:val="No List"/>
-    <w:uiPriority w:val="99"/>
-    <w:semiHidden/>
-    <w:unhideWhenUsed/>
-  </w:style>
-  <w:style w:type="paragraph" w:styleId="Header">
-    <w:name w:val="header"/>
-    <w:basedOn w:val="Normal"/>
-    <w:pPr>
-      <w:tabs>
-        <w:tab w:val="center" w:pos="4819"/>
-        <w:tab w:val="right" w:pos="9638"/>
-      </w:tabs>
-    </w:pPr>
-  </w:style>
-  <w:style w:type="paragraph" w:styleId="Footer">
-    <w:name w:val="footer"/>
-    <w:aliases w:val="Fusszeile"/>
-    <w:basedOn w:val="Normal"/>
-    <w:link w:val="FooterChar"/>
-    <w:uiPriority w:val="99"/>
-    <w:pPr>
-      <w:tabs>
-        <w:tab w:val="center" w:pos="4819"/>
-        <w:tab w:val="right" w:pos="9638"/>
-      </w:tabs>
-    </w:pPr>
-  </w:style>
-  <w:style w:type="paragraph" w:styleId="FootnoteText">
-    <w:name w:val="footnote text"/>
-    <w:basedOn w:val="Normal"/>
-    <w:semiHidden/>
-    <w:rsid w:val="00667534"/>
-    <w:rPr>
-      <w:lang w:val="fr-FR" w:eastAsia="fr-FR"/>
-    </w:rPr>
-  </w:style>
-  <w:style w:type="character" w:styleId="FootnoteReference">
-    <w:name w:val="footnote reference"/>
-    <w:semiHidden/>
+    <w:qFormat/>
     <w:rsid w:val="00667534"/>
     <w:rPr>
       <w:vertAlign w:val="superscript"/>
     </w:rPr>
   </w:style>
-  <w:style w:type="paragraph" w:styleId="BodyText">
+  <w:style w:type="character" w:styleId="FootnoteAnchor">
+    <w:name w:val="Footnote Anchor"/>
+    <w:rPr>
+      <w:vertAlign w:val="superscript"/>
+    </w:rPr>
+  </w:style>
+  <w:style w:type="character" w:styleId="FooterChar" w:customStyle="1">
+    <w:name w:val="Footer Char"/>
+    <w:link w:val="Footer"/>
+    <w:uiPriority w:val="99"/>
+    <w:qFormat/>
+    <w:rsid w:val="00ee1c31"/>
+    <w:rPr>
+      <w:lang w:val="it-IT" w:eastAsia="it-IT"/>
+    </w:rPr>
+  </w:style>
+  <w:style w:type="character" w:styleId="Pagenumber">
+    <w:name w:val="page number"/>
+    <w:qFormat/>
+    <w:rsid w:val="00ee1c31"/>
+    <w:rPr/>
+  </w:style>
+  <w:style w:type="character" w:styleId="Heading1Char" w:customStyle="1">
+    <w:name w:val="Heading 1 Char"/>
+    <w:basedOn w:val="DefaultParagraphFont"/>
+    <w:link w:val="Heading1"/>
+    <w:qFormat/>
+    <w:rsid w:val="008e4bdf"/>
+    <w:rPr>
+      <w:rFonts w:ascii="Arial" w:hAnsi="Arial" w:cs="Arial"/>
+      <w:b/>
+      <w:bCs/>
+      <w:caps/>
+      <w:sz w:val="52"/>
+      <w:szCs w:val="52"/>
+      <w:u w:val="thick"/>
+    </w:rPr>
+  </w:style>
+  <w:style w:type="paragraph" w:styleId="Heading">
+    <w:name w:val="Heading"/>
+    <w:basedOn w:val="Normal"/>
+    <w:next w:val="TextBody"/>
+    <w:qFormat/>
+    <w:pPr>
+      <w:keepNext w:val="true"/>
+      <w:spacing w:before="240" w:after="120"/>
+    </w:pPr>
+    <w:rPr>
+      <w:rFonts w:ascii="Liberation Sans" w:hAnsi="Liberation Sans" w:eastAsia="Noto Sans CJK SC" w:cs="Lohit Devanagari"/>
+      <w:sz w:val="28"/>
+      <w:szCs w:val="28"/>
+    </w:rPr>
+  </w:style>
+  <w:style w:type="paragraph" w:styleId="TextBody">
     <w:name w:val="Body Text"/>
     <w:basedOn w:val="Normal"/>
     <w:rsid w:val="00667534"/>
@@ -1535,12 +1283,91 @@
       <w:lang w:val="fr-FR" w:eastAsia="fr-FR"/>
     </w:rPr>
   </w:style>
+  <w:style w:type="paragraph" w:styleId="List">
+    <w:name w:val="List"/>
+    <w:basedOn w:val="TextBody"/>
+    <w:pPr/>
+    <w:rPr>
+      <w:rFonts w:cs="Lohit Devanagari"/>
+    </w:rPr>
+  </w:style>
+  <w:style w:type="paragraph" w:styleId="Caption">
+    <w:name w:val="Caption"/>
+    <w:basedOn w:val="Normal"/>
+    <w:qFormat/>
+    <w:pPr>
+      <w:suppressLineNumbers/>
+      <w:spacing w:before="120" w:after="120"/>
+    </w:pPr>
+    <w:rPr>
+      <w:rFonts w:cs="Lohit Devanagari"/>
+      <w:i/>
+      <w:iCs/>
+      <w:sz w:val="24"/>
+      <w:szCs w:val="24"/>
+    </w:rPr>
+  </w:style>
+  <w:style w:type="paragraph" w:styleId="Index">
+    <w:name w:val="Index"/>
+    <w:basedOn w:val="Normal"/>
+    <w:qFormat/>
+    <w:pPr>
+      <w:suppressLineNumbers/>
+    </w:pPr>
+    <w:rPr>
+      <w:rFonts w:cs="Lohit Devanagari"/>
+    </w:rPr>
+  </w:style>
+  <w:style w:type="paragraph" w:styleId="HeaderandFooter">
+    <w:name w:val="Header and Footer"/>
+    <w:basedOn w:val="Normal"/>
+    <w:qFormat/>
+    <w:pPr/>
+    <w:rPr/>
+  </w:style>
+  <w:style w:type="paragraph" w:styleId="Header">
+    <w:name w:val="Header"/>
+    <w:basedOn w:val="Normal"/>
+    <w:pPr>
+      <w:tabs>
+        <w:tab w:val="clear" w:pos="2495"/>
+        <w:tab w:val="center" w:pos="4819" w:leader="none"/>
+        <w:tab w:val="right" w:pos="9638" w:leader="none"/>
+      </w:tabs>
+    </w:pPr>
+    <w:rPr/>
+  </w:style>
+  <w:style w:type="paragraph" w:styleId="Footer">
+    <w:name w:val="Footer"/>
+    <w:basedOn w:val="Normal"/>
+    <w:link w:val="FooterChar"/>
+    <w:uiPriority w:val="99"/>
+    <w:pPr>
+      <w:tabs>
+        <w:tab w:val="clear" w:pos="2495"/>
+        <w:tab w:val="center" w:pos="4819" w:leader="none"/>
+        <w:tab w:val="right" w:pos="9638" w:leader="none"/>
+      </w:tabs>
+    </w:pPr>
+    <w:rPr/>
+  </w:style>
+  <w:style w:type="paragraph" w:styleId="Footnote">
+    <w:name w:val="Footnote Text"/>
+    <w:basedOn w:val="Normal"/>
+    <w:semiHidden/>
+    <w:rsid w:val="00667534"/>
+    <w:pPr/>
+    <w:rPr>
+      <w:lang w:val="fr-FR" w:eastAsia="fr-FR"/>
+    </w:rPr>
+  </w:style>
   <w:style w:type="paragraph" w:styleId="BlockText">
     <w:name w:val="Block Text"/>
     <w:basedOn w:val="Normal"/>
+    <w:qFormat/>
     <w:rsid w:val="00667534"/>
     <w:pPr>
-      <w:ind w:left="181" w:right="249"/>
+      <w:ind w:left="181" w:right="249" w:hanging="0"/>
       <w:jc w:val="both"/>
     </w:pPr>
     <w:rPr>
@@ -1554,56 +1381,55 @@
     <w:name w:val="Balloon Text"/>
     <w:basedOn w:val="Normal"/>
     <w:semiHidden/>
-    <w:rsid w:val="005E526C"/>
+    <w:qFormat/>
+    <w:rsid w:val="005e526c"/>
+    <w:pPr/>
     <w:rPr>
       <w:rFonts w:ascii="Tahoma" w:hAnsi="Tahoma" w:cs="Tahoma"/>
       <w:sz w:val="16"/>
       <w:szCs w:val="16"/>
     </w:rPr>
   </w:style>
-  <w:style w:type="character" w:customStyle="1" w:styleId="FooterChar">
-    <w:name w:val="Footer Char"/>
-    <w:aliases w:val="Fusszeile Char"/>
-    <w:link w:val="Footer"/>
-    <w:uiPriority w:val="99"/>
-    <w:rsid w:val="00EE1C31"/>
-    <w:rPr>
-      <w:lang w:val="it-IT" w:eastAsia="it-IT"/>
-    </w:rPr>
-  </w:style>
-  <w:style w:type="character" w:styleId="PageNumber">
-    <w:name w:val="page number"/>
-    <w:rsid w:val="00EE1C31"/>
-  </w:style>
-  <w:style w:type="character" w:customStyle="1" w:styleId="Heading1Char">
-    <w:name w:val="Heading 1 Char"/>
-    <w:basedOn w:val="DefaultParagraphFont"/>
-    <w:link w:val="Heading1"/>
-    <w:rsid w:val="008E4BDF"/>
-    <w:rPr>
-      <w:rFonts w:ascii="Arial" w:hAnsi="Arial" w:cs="Arial"/>
-      <w:b/>
-      <w:bCs/>
-      <w:caps/>
-      <w:sz w:val="52"/>
-      <w:szCs w:val="52"/>
-      <w:u w:val="thick"/>
-    </w:rPr>
-  </w:style>
-  <w:style w:type="paragraph" w:customStyle="1" w:styleId="Default">
+  <w:style w:type="paragraph" w:styleId="Default" w:customStyle="1">
     <w:name w:val="Default"/>
-    <w:rsid w:val="00061CCC"/>
+    <w:qFormat/>
+    <w:rsid w:val="00061ccc"/>
     <w:pPr>
-      <w:autoSpaceDE w:val="0"/>
-      <w:autoSpaceDN w:val="0"/>
-      <w:adjustRightInd w:val="0"/>
+      <w:widowControl/>
+      <w:suppressAutoHyphens w:val="true"/>
+      <w:bidi w:val="0"/>
+      <w:spacing w:before="0" w:after="0"/>
+      <w:jc w:val="left"/>
     </w:pPr>
     <w:rPr>
-      <w:rFonts w:ascii="Arial" w:hAnsi="Arial" w:cs="Arial"/>
+      <w:rFonts w:ascii="Arial" w:hAnsi="Arial" w:eastAsia="Times New Roman" w:cs="Arial"/>
       <w:color w:val="000000"/>
+      <w:kern w:val="0"/>
       <w:sz w:val="24"/>
       <w:szCs w:val="24"/>
+      <w:lang w:val="fr-FR" w:eastAsia="fr-FR" w:bidi="ar-SA"/>
     </w:rPr>
+  </w:style>
+  <w:style w:type="numbering" w:styleId="NoList" w:default="1">
+    <w:name w:val="No List"/>
+    <w:uiPriority w:val="99"/>
+    <w:semiHidden/>
+    <w:unhideWhenUsed/>
+    <w:qFormat/>
+  </w:style>
+  <w:style w:type="table" w:default="1" w:styleId="TableNormal">
+    <w:name w:val="Normal Table"/>
+    <w:uiPriority w:val="99"/>
+    <w:semiHidden/>
+    <w:unhideWhenUsed/>
+    <w:tblPr>
+      <w:tblCellMar>
+        <w:top w:w="0" w:type="dxa"/>
+        <w:left w:w="108" w:type="dxa"/>
+        <w:bottom w:w="0" w:type="dxa"/>
+        <w:right w:w="108" w:type="dxa"/>
+      </w:tblCellMar>
+    </w:tblPr>
   </w:style>
 </w:styles>
 </file>

</xml_diff>